<commit_message>
Changed after meeting with David and Sokol
</commit_message>
<xml_diff>
--- a/Documentation/Database Web Pages.docx
+++ b/Documentation/Database Web Pages.docx
@@ -246,6 +246,11 @@
         <w:t>This web page will still allow users to add, edit, and remove test. But they cannot add in new rows of additional columns.</w:t>
       </w:r>
     </w:p>
+    <w:p>
+      <w:r>
+        <w:t>**Need a log of status changes</w:t>
+      </w:r>
+    </w:p>
     <w:p/>
     <w:p>
       <w:pPr>
@@ -265,15 +270,7 @@
         <w:t xml:space="preserve">Programs. </w:t>
       </w:r>
       <w:r>
-        <w:t>We access this page through hyperlink from the Program table page when the user clicks on a Program. This will bring us to a page with the program name as the title, and it will display everything from the program table, along with its test maps, and tests, structured in a tree format. We will also show DARs, Chambers, Cages</w:t>
-      </w:r>
-      <w:proofErr w:type="gramStart"/>
-      <w:r>
-        <w:t>,…</w:t>
-      </w:r>
-      <w:proofErr w:type="gramEnd"/>
-      <w:r>
-        <w:t xml:space="preserve"> from relationship tables that are compatible with it. As shown below:</w:t>
+        <w:t>We access this page through hyperlink from the Program table page when the user clicks on a Program. This will bring us to a page with the program name as the title, and it will display everything from the program table, along with its test maps, and tests, structured in a tree format. We will also show DARs, Chambers, Cages,… from relationship tables that are compatible with it. As shown below:</w:t>
       </w:r>
     </w:p>
     <w:p>
@@ -402,6 +399,7 @@
         </w:numPr>
       </w:pPr>
       <w:r>
+        <w:lastRenderedPageBreak/>
         <w:t>When there’s a conflict in test scheduling times, display an error.</w:t>
       </w:r>
     </w:p>
@@ -414,21 +412,10 @@
         </w:numPr>
       </w:pPr>
       <w:r>
-        <w:lastRenderedPageBreak/>
         <w:t>Validate that data to be added in tables are the right datatype, length, and primary keys are unique.</w:t>
       </w:r>
     </w:p>
-    <w:p>
-      <w:pPr>
-        <w:pStyle w:val="ListParagraph"/>
-        <w:numPr>
-          <w:ilvl w:val="0"/>
-          <w:numId w:val="4"/>
-        </w:numPr>
-      </w:pPr>
-      <w:bookmarkStart w:id="0" w:name="_GoBack"/>
-      <w:bookmarkEnd w:id="0"/>
-    </w:p>
+    <w:p/>
     <w:p/>
     <w:p>
       <w:pPr>
@@ -550,6 +537,11 @@
           <w:numId w:val="1"/>
         </w:numPr>
       </w:pPr>
+      <w:r>
+        <w:t>Publish web app</w:t>
+      </w:r>
+      <w:bookmarkStart w:id="0" w:name="_GoBack"/>
+      <w:bookmarkEnd w:id="0"/>
     </w:p>
     <w:sectPr>
       <w:pgSz w:w="12240" w:h="15840"/>

</xml_diff>